<commit_message>
Add solution statement and project design
</commit_message>
<xml_diff>
--- a/capstone-proposal.docx
+++ b/capstone-proposal.docx
@@ -13,8 +13,16 @@
         <w:rPr>
           <w:rFonts w:ascii="Courier New" w:hAnsi="Courier New" w:cs="Courier New"/>
         </w:rPr>
-        <w:t># Machine Learning Engineer Nanodegree</w:t>
-      </w:r>
+        <w:t xml:space="preserve"># Machine Learning Engineer </w:t>
+      </w:r>
+      <w:proofErr w:type="spellStart"/>
+      <w:r>
+        <w:rPr>
+          <w:rFonts w:ascii="Courier New" w:hAnsi="Courier New" w:cs="Courier New"/>
+        </w:rPr>
+        <w:t>Nanodegree</w:t>
+      </w:r>
+      <w:proofErr w:type="spellEnd"/>
     </w:p>
     <w:p>
       <w:pPr>
@@ -37,12 +45,28 @@
           <w:rFonts w:ascii="Courier New" w:hAnsi="Courier New" w:cs="Courier New"/>
         </w:rPr>
       </w:pPr>
-      <w:r>
-        <w:rPr>
-          <w:rFonts w:ascii="Courier New" w:hAnsi="Courier New" w:cs="Courier New"/>
-        </w:rPr>
-        <w:t>Lilit Sargsyan</w:t>
-      </w:r>
+      <w:proofErr w:type="spellStart"/>
+      <w:r>
+        <w:rPr>
+          <w:rFonts w:ascii="Courier New" w:hAnsi="Courier New" w:cs="Courier New"/>
+        </w:rPr>
+        <w:t>Lilit</w:t>
+      </w:r>
+      <w:proofErr w:type="spellEnd"/>
+      <w:r>
+        <w:rPr>
+          <w:rFonts w:ascii="Courier New" w:hAnsi="Courier New" w:cs="Courier New"/>
+        </w:rPr>
+        <w:t xml:space="preserve"> </w:t>
+      </w:r>
+      <w:proofErr w:type="spellStart"/>
+      <w:r>
+        <w:rPr>
+          <w:rFonts w:ascii="Courier New" w:hAnsi="Courier New" w:cs="Courier New"/>
+        </w:rPr>
+        <w:t>Sargsyan</w:t>
+      </w:r>
+      <w:proofErr w:type="spellEnd"/>
     </w:p>
     <w:p>
       <w:pPr>
@@ -405,7 +429,7 @@
         </w:rPr>
         <w:t xml:space="preserve">1 </w:t>
       </w:r>
-      <w:hyperlink r:id="rId4" w:history="1">
+      <w:hyperlink r:id="rId5" w:history="1">
         <w:r>
           <w:rPr>
             <w:rStyle w:val="Hyperlink"/>
@@ -432,7 +456,7 @@
       <w:r>
         <w:t xml:space="preserve"> </w:t>
       </w:r>
-      <w:hyperlink r:id="rId5" w:history="1">
+      <w:hyperlink r:id="rId6" w:history="1">
         <w:r>
           <w:rPr>
             <w:rStyle w:val="Hyperlink"/>
@@ -456,7 +480,7 @@
         </w:rPr>
         <w:t xml:space="preserve">3 </w:t>
       </w:r>
-      <w:hyperlink r:id="rId6" w:history="1">
+      <w:hyperlink r:id="rId7" w:history="1">
         <w:r>
           <w:rPr>
             <w:rStyle w:val="Hyperlink"/>
@@ -480,7 +504,7 @@
         </w:rPr>
         <w:t xml:space="preserve">4 </w:t>
       </w:r>
-      <w:hyperlink r:id="rId7" w:history="1">
+      <w:hyperlink r:id="rId8" w:history="1">
         <w:r>
           <w:rPr>
             <w:rStyle w:val="Hyperlink"/>
@@ -543,12 +567,696 @@
           <w:rFonts w:ascii="Courier New" w:hAnsi="Courier New" w:cs="Courier New"/>
         </w:rPr>
       </w:pPr>
-      <w:r>
-        <w:rPr>
-          <w:rFonts w:ascii="Courier New" w:hAnsi="Courier New" w:cs="Courier New"/>
-        </w:rPr>
-        <w:t>_(approx. 1 paragraph)_</w:t>
-      </w:r>
+    </w:p>
+    <w:p>
+      <w:pPr>
+        <w:pStyle w:val="PlainText"/>
+        <w:rPr>
+          <w:rFonts w:ascii="Courier New" w:hAnsi="Courier New" w:cs="Courier New"/>
+        </w:rPr>
+      </w:pPr>
+    </w:p>
+    <w:p>
+      <w:pPr>
+        <w:pStyle w:val="PlainText"/>
+        <w:rPr>
+          <w:rFonts w:ascii="Courier New" w:hAnsi="Courier New" w:cs="Courier New"/>
+        </w:rPr>
+      </w:pPr>
+      <w:r>
+        <w:rPr>
+          <w:rFonts w:ascii="Courier New" w:hAnsi="Courier New" w:cs="Courier New"/>
+        </w:rPr>
+        <w:t>The problem that we are going to solve in this project is connected with</w:t>
+      </w:r>
+      <w:r>
+        <w:rPr>
+          <w:rFonts w:ascii="Courier New" w:hAnsi="Courier New" w:cs="Courier New"/>
+        </w:rPr>
+        <w:t xml:space="preserve"> finding</w:t>
+      </w:r>
+      <w:r>
+        <w:rPr>
+          <w:rFonts w:ascii="Courier New" w:hAnsi="Courier New" w:cs="Courier New"/>
+        </w:rPr>
+        <w:t xml:space="preserve"> toxic comment</w:t>
+      </w:r>
+      <w:r>
+        <w:rPr>
+          <w:rFonts w:ascii="Courier New" w:hAnsi="Courier New" w:cs="Courier New"/>
+        </w:rPr>
+        <w:t>s in online discussions. One of approaches</w:t>
+      </w:r>
+      <w:r>
+        <w:rPr>
+          <w:rFonts w:ascii="Courier New" w:hAnsi="Courier New" w:cs="Courier New"/>
+        </w:rPr>
+        <w:t xml:space="preserve"> to solve this problem</w:t>
+      </w:r>
+      <w:r>
+        <w:rPr>
+          <w:rFonts w:ascii="Courier New" w:hAnsi="Courier New" w:cs="Courier New"/>
+        </w:rPr>
+        <w:t xml:space="preserve"> involve</w:t>
+      </w:r>
+      <w:r>
+        <w:rPr>
+          <w:rFonts w:ascii="Courier New" w:hAnsi="Courier New" w:cs="Courier New"/>
+        </w:rPr>
+        <w:t>s</w:t>
+      </w:r>
+      <w:r>
+        <w:rPr>
+          <w:rFonts w:ascii="Courier New" w:hAnsi="Courier New" w:cs="Courier New"/>
+        </w:rPr>
+        <w:t xml:space="preserve"> people facilitating discussions, but this </w:t>
+      </w:r>
+      <w:r>
+        <w:rPr>
+          <w:rFonts w:ascii="Courier New" w:hAnsi="Courier New" w:cs="Courier New"/>
+        </w:rPr>
+        <w:t>is time consuming and requires a large workforce, that’s why we need machine learning methods to do it. The model I’m going to build will detect toxic comments and assign</w:t>
+      </w:r>
+      <w:r>
+        <w:rPr>
+          <w:rFonts w:ascii="Courier New" w:hAnsi="Courier New" w:cs="Courier New"/>
+        </w:rPr>
+        <w:t xml:space="preserve"> to it a</w:t>
+      </w:r>
+      <w:r>
+        <w:rPr>
+          <w:rFonts w:ascii="Courier New" w:hAnsi="Courier New" w:cs="Courier New"/>
+        </w:rPr>
+        <w:t xml:space="preserve"> </w:t>
+      </w:r>
+      <w:r>
+        <w:rPr>
+          <w:rFonts w:ascii="Courier New" w:hAnsi="Courier New" w:cs="Courier New"/>
+        </w:rPr>
+        <w:t>type of toxicity like threat, obscenity, in</w:t>
+      </w:r>
+      <w:r>
+        <w:rPr>
+          <w:rFonts w:ascii="Courier New" w:hAnsi="Courier New" w:cs="Courier New"/>
+        </w:rPr>
+        <w:t xml:space="preserve">sults, and identity-based hate. I’m thinking of adding one more feature for normal comments i.e. when all the other features are zero.  </w:t>
+      </w:r>
+    </w:p>
+    <w:p>
+      <w:pPr>
+        <w:pStyle w:val="PlainText"/>
+        <w:rPr>
+          <w:rFonts w:ascii="Courier New" w:hAnsi="Courier New" w:cs="Courier New"/>
+        </w:rPr>
+      </w:pPr>
+    </w:p>
+    <w:p>
+      <w:pPr>
+        <w:pStyle w:val="PlainText"/>
+        <w:rPr>
+          <w:rFonts w:ascii="Courier New" w:hAnsi="Courier New" w:cs="Courier New"/>
+        </w:rPr>
+      </w:pPr>
+    </w:p>
+    <w:p>
+      <w:pPr>
+        <w:pStyle w:val="PlainText"/>
+        <w:rPr>
+          <w:rFonts w:ascii="Courier New" w:hAnsi="Courier New" w:cs="Courier New"/>
+        </w:rPr>
+      </w:pPr>
+    </w:p>
+    <w:p>
+      <w:pPr>
+        <w:pStyle w:val="PlainText"/>
+        <w:rPr>
+          <w:rFonts w:ascii="Courier New" w:hAnsi="Courier New" w:cs="Courier New"/>
+        </w:rPr>
+      </w:pPr>
+    </w:p>
+    <w:p>
+      <w:pPr>
+        <w:pStyle w:val="PlainText"/>
+        <w:rPr>
+          <w:rFonts w:ascii="Courier New" w:hAnsi="Courier New" w:cs="Courier New"/>
+        </w:rPr>
+      </w:pPr>
+    </w:p>
+    <w:p>
+      <w:pPr>
+        <w:pStyle w:val="PlainText"/>
+        <w:rPr>
+          <w:rFonts w:ascii="Courier New" w:hAnsi="Courier New" w:cs="Courier New"/>
+        </w:rPr>
+      </w:pPr>
+    </w:p>
+    <w:p>
+      <w:pPr>
+        <w:pStyle w:val="PlainText"/>
+        <w:rPr>
+          <w:rFonts w:ascii="Courier New" w:hAnsi="Courier New" w:cs="Courier New"/>
+        </w:rPr>
+      </w:pPr>
+      <w:r>
+        <w:rPr>
+          <w:rFonts w:ascii="Courier New" w:hAnsi="Courier New" w:cs="Courier New"/>
+        </w:rPr>
+        <w:lastRenderedPageBreak/>
+        <w:t>### Datasets and Inputs</w:t>
+      </w:r>
+    </w:p>
+    <w:p>
+      <w:pPr>
+        <w:pStyle w:val="PlainText"/>
+        <w:rPr>
+          <w:rFonts w:ascii="Courier New" w:hAnsi="Courier New" w:cs="Courier New"/>
+        </w:rPr>
+      </w:pPr>
+    </w:p>
+    <w:p>
+      <w:pPr>
+        <w:pStyle w:val="PlainText"/>
+        <w:rPr>
+          <w:rFonts w:ascii="Courier New" w:hAnsi="Courier New" w:cs="Courier New"/>
+        </w:rPr>
+      </w:pPr>
+    </w:p>
+    <w:p>
+      <w:pPr>
+        <w:pStyle w:val="PlainText"/>
+        <w:rPr>
+          <w:rFonts w:ascii="Courier New" w:hAnsi="Courier New" w:cs="Courier New"/>
+        </w:rPr>
+      </w:pPr>
+      <w:r>
+        <w:rPr>
+          <w:rFonts w:ascii="Courier New" w:hAnsi="Courier New" w:cs="Courier New"/>
+        </w:rPr>
+        <w:t xml:space="preserve">In this project I’ll be using data from Kaggle.com </w:t>
+      </w:r>
+      <w:hyperlink r:id="rId9" w:history="1">
+        <w:r>
+          <w:rPr>
+            <w:rStyle w:val="Hyperlink"/>
+            <w:rFonts w:ascii="Courier New" w:hAnsi="Courier New" w:cs="Courier New"/>
+          </w:rPr>
+          <w:t>Toxic</w:t>
+        </w:r>
+        <w:r>
+          <w:rPr>
+            <w:rStyle w:val="Hyperlink"/>
+            <w:rFonts w:ascii="Courier New" w:hAnsi="Courier New" w:cs="Courier New"/>
+          </w:rPr>
+          <w:t xml:space="preserve"> </w:t>
+        </w:r>
+        <w:r>
+          <w:rPr>
+            <w:rStyle w:val="Hyperlink"/>
+            <w:rFonts w:ascii="Courier New" w:hAnsi="Courier New" w:cs="Courier New"/>
+          </w:rPr>
+          <w:t>Comment Classifier competition</w:t>
+        </w:r>
+      </w:hyperlink>
+      <w:r>
+        <w:rPr>
+          <w:rFonts w:ascii="Courier New" w:hAnsi="Courier New" w:cs="Courier New"/>
+        </w:rPr>
+        <w:t>. It is a public dataset of comments from Wikipedia’s talk page edits. Dataset contains large number of Wikipedia comments</w:t>
+      </w:r>
+      <w:r>
+        <w:rPr>
+          <w:rFonts w:ascii="Courier New" w:hAnsi="Courier New" w:cs="Courier New"/>
+        </w:rPr>
+        <w:t xml:space="preserve"> whit the id</w:t>
+      </w:r>
+      <w:r>
+        <w:rPr>
+          <w:rFonts w:ascii="Courier New" w:hAnsi="Courier New" w:cs="Courier New"/>
+        </w:rPr>
+        <w:t xml:space="preserve"> which have been labeled by </w:t>
+      </w:r>
+      <w:r>
+        <w:rPr>
+          <w:rFonts w:ascii="Courier New" w:hAnsi="Courier New" w:cs="Courier New"/>
+        </w:rPr>
+        <w:t>6 toxicity sub-types (reasons why something might be considered toxic)</w:t>
+      </w:r>
+      <w:r>
+        <w:rPr>
+          <w:rFonts w:ascii="Courier New" w:hAnsi="Courier New" w:cs="Courier New"/>
+        </w:rPr>
+        <w:t>.</w:t>
+      </w:r>
+      <w:r>
+        <w:rPr>
+          <w:rFonts w:ascii="Courier New" w:hAnsi="Courier New" w:cs="Courier New"/>
+        </w:rPr>
+        <w:t xml:space="preserve"> The labeled annotations are based on asking 5000 crowd-workers to rate Wikipedia comments according to their toxicity (likely to make others leave the conversation). </w:t>
+      </w:r>
+    </w:p>
+    <w:p>
+      <w:pPr>
+        <w:pStyle w:val="PlainText"/>
+        <w:rPr>
+          <w:rFonts w:ascii="Courier New" w:hAnsi="Courier New" w:cs="Courier New"/>
+        </w:rPr>
+      </w:pPr>
+      <w:r>
+        <w:rPr>
+          <w:rFonts w:ascii="Courier New" w:hAnsi="Courier New" w:cs="Courier New"/>
+        </w:rPr>
+        <w:t>The types of toxicity are:</w:t>
+      </w:r>
+    </w:p>
+    <w:p>
+      <w:pPr>
+        <w:pStyle w:val="PlainText"/>
+        <w:numPr>
+          <w:ilvl w:val="0"/>
+          <w:numId w:val="1"/>
+        </w:numPr>
+        <w:rPr>
+          <w:rFonts w:ascii="Courier New" w:hAnsi="Courier New" w:cs="Courier New"/>
+        </w:rPr>
+      </w:pPr>
+      <w:r>
+        <w:rPr>
+          <w:rFonts w:ascii="Courier New" w:hAnsi="Courier New" w:cs="Courier New"/>
+        </w:rPr>
+        <w:t>Toxic</w:t>
+      </w:r>
+    </w:p>
+    <w:p>
+      <w:pPr>
+        <w:pStyle w:val="PlainText"/>
+        <w:numPr>
+          <w:ilvl w:val="0"/>
+          <w:numId w:val="1"/>
+        </w:numPr>
+        <w:rPr>
+          <w:rFonts w:ascii="Courier New" w:hAnsi="Courier New" w:cs="Courier New"/>
+        </w:rPr>
+      </w:pPr>
+      <w:r>
+        <w:rPr>
+          <w:rFonts w:ascii="Courier New" w:hAnsi="Courier New" w:cs="Courier New"/>
+        </w:rPr>
+        <w:t>Severe_toxic</w:t>
+      </w:r>
+    </w:p>
+    <w:p>
+      <w:pPr>
+        <w:pStyle w:val="PlainText"/>
+        <w:numPr>
+          <w:ilvl w:val="0"/>
+          <w:numId w:val="1"/>
+        </w:numPr>
+        <w:rPr>
+          <w:rFonts w:ascii="Courier New" w:hAnsi="Courier New" w:cs="Courier New"/>
+        </w:rPr>
+      </w:pPr>
+      <w:r>
+        <w:rPr>
+          <w:rFonts w:ascii="Courier New" w:hAnsi="Courier New" w:cs="Courier New"/>
+        </w:rPr>
+        <w:t>Obscene</w:t>
+      </w:r>
+    </w:p>
+    <w:p>
+      <w:pPr>
+        <w:pStyle w:val="PlainText"/>
+        <w:numPr>
+          <w:ilvl w:val="0"/>
+          <w:numId w:val="1"/>
+        </w:numPr>
+        <w:rPr>
+          <w:rFonts w:ascii="Courier New" w:hAnsi="Courier New" w:cs="Courier New"/>
+        </w:rPr>
+      </w:pPr>
+      <w:r>
+        <w:rPr>
+          <w:rFonts w:ascii="Courier New" w:hAnsi="Courier New" w:cs="Courier New"/>
+        </w:rPr>
+        <w:t>Insult</w:t>
+      </w:r>
+    </w:p>
+    <w:p>
+      <w:pPr>
+        <w:pStyle w:val="PlainText"/>
+        <w:numPr>
+          <w:ilvl w:val="0"/>
+          <w:numId w:val="1"/>
+        </w:numPr>
+        <w:rPr>
+          <w:rFonts w:ascii="Courier New" w:hAnsi="Courier New" w:cs="Courier New"/>
+        </w:rPr>
+      </w:pPr>
+      <w:r>
+        <w:rPr>
+          <w:rFonts w:ascii="Courier New" w:hAnsi="Courier New" w:cs="Courier New"/>
+        </w:rPr>
+        <w:t>Identity_hate</w:t>
+      </w:r>
+    </w:p>
+    <w:p>
+      <w:pPr>
+        <w:pStyle w:val="PlainText"/>
+        <w:ind w:left="840"/>
+        <w:rPr>
+          <w:rFonts w:ascii="Courier New" w:hAnsi="Courier New" w:cs="Courier New"/>
+        </w:rPr>
+      </w:pPr>
+    </w:p>
+    <w:p>
+      <w:pPr>
+        <w:pStyle w:val="PlainText"/>
+        <w:rPr>
+          <w:rFonts w:ascii="Courier New" w:hAnsi="Courier New" w:cs="Courier New"/>
+        </w:rPr>
+      </w:pPr>
+    </w:p>
+    <w:p>
+      <w:pPr>
+        <w:pStyle w:val="PlainText"/>
+        <w:rPr>
+          <w:rFonts w:ascii="Courier New" w:hAnsi="Courier New" w:cs="Courier New"/>
+        </w:rPr>
+      </w:pPr>
+      <w:r>
+        <w:rPr>
+          <w:rFonts w:ascii="Courier New" w:hAnsi="Courier New" w:cs="Courier New"/>
+        </w:rPr>
+        <w:t>### Solution Statement</w:t>
+      </w:r>
+    </w:p>
+    <w:p>
+      <w:pPr>
+        <w:pStyle w:val="PlainText"/>
+        <w:rPr>
+          <w:rFonts w:ascii="Courier New" w:hAnsi="Courier New" w:cs="Courier New"/>
+        </w:rPr>
+      </w:pPr>
+      <w:proofErr w:type="gramStart"/>
+      <w:r>
+        <w:rPr>
+          <w:rFonts w:ascii="Courier New" w:hAnsi="Courier New" w:cs="Courier New"/>
+        </w:rPr>
+        <w:t>_(</w:t>
+      </w:r>
+      <w:proofErr w:type="gramEnd"/>
+      <w:r>
+        <w:rPr>
+          <w:rFonts w:ascii="Courier New" w:hAnsi="Courier New" w:cs="Courier New"/>
+        </w:rPr>
+        <w:t>approx. 1 paragraph)_</w:t>
+      </w:r>
+    </w:p>
+    <w:p>
+      <w:pPr>
+        <w:pStyle w:val="PlainText"/>
+        <w:rPr>
+          <w:rFonts w:ascii="Courier New" w:hAnsi="Courier New" w:cs="Courier New"/>
+        </w:rPr>
+      </w:pPr>
+    </w:p>
+    <w:p>
+      <w:pPr>
+        <w:pStyle w:val="PlainText"/>
+        <w:rPr>
+          <w:rFonts w:ascii="Courier New" w:hAnsi="Courier New" w:cs="Courier New"/>
+        </w:rPr>
+      </w:pPr>
+    </w:p>
+    <w:p>
+      <w:pPr>
+        <w:pStyle w:val="PlainText"/>
+        <w:rPr>
+          <w:rFonts w:ascii="Courier New" w:hAnsi="Courier New" w:cs="Courier New"/>
+        </w:rPr>
+      </w:pPr>
+      <w:r>
+        <w:rPr>
+          <w:rFonts w:ascii="Courier New" w:hAnsi="Courier New" w:cs="Courier New"/>
+        </w:rPr>
+        <w:t>The s</w:t>
+      </w:r>
+      <w:r>
+        <w:rPr>
+          <w:rFonts w:ascii="Courier New" w:hAnsi="Courier New" w:cs="Courier New"/>
+        </w:rPr>
+        <w:t xml:space="preserve">olution to this problem is to build </w:t>
+      </w:r>
+      <w:r>
+        <w:rPr>
+          <w:rFonts w:ascii="Courier New" w:hAnsi="Courier New" w:cs="Courier New"/>
+        </w:rPr>
+        <w:t xml:space="preserve">a </w:t>
+      </w:r>
+      <w:r>
+        <w:rPr>
+          <w:rFonts w:ascii="Courier New" w:hAnsi="Courier New" w:cs="Courier New"/>
+        </w:rPr>
+        <w:t>machine learning algorithm</w:t>
+      </w:r>
+      <w:r>
+        <w:rPr>
+          <w:rFonts w:ascii="Courier New" w:hAnsi="Courier New" w:cs="Courier New"/>
+        </w:rPr>
+        <w:t xml:space="preserve"> that is capable of detecting toxic comments and predict</w:t>
+      </w:r>
+      <w:r>
+        <w:rPr>
+          <w:rFonts w:ascii="Courier New" w:hAnsi="Courier New" w:cs="Courier New"/>
+        </w:rPr>
+        <w:t>ing</w:t>
+      </w:r>
+      <w:r>
+        <w:rPr>
+          <w:rFonts w:ascii="Courier New" w:hAnsi="Courier New" w:cs="Courier New"/>
+        </w:rPr>
+        <w:t xml:space="preserve"> probability for each of the six possible types of toxicity (toxic, severe_toxic, obscene, threat, insult, identity_hate</w:t>
+      </w:r>
+      <w:proofErr w:type="gramStart"/>
+      <w:r>
+        <w:rPr>
+          <w:rFonts w:ascii="Courier New" w:hAnsi="Courier New" w:cs="Courier New"/>
+        </w:rPr>
+        <w:t>)</w:t>
+      </w:r>
+      <w:r>
+        <w:rPr>
+          <w:rFonts w:ascii="Courier New" w:hAnsi="Courier New" w:cs="Courier New"/>
+        </w:rPr>
+        <w:t>for</w:t>
+      </w:r>
+      <w:proofErr w:type="gramEnd"/>
+      <w:r>
+        <w:rPr>
+          <w:rFonts w:ascii="Courier New" w:hAnsi="Courier New" w:cs="Courier New"/>
+        </w:rPr>
+        <w:t xml:space="preserve"> it.</w:t>
+      </w:r>
+    </w:p>
+    <w:p>
+      <w:pPr>
+        <w:pStyle w:val="PlainText"/>
+        <w:rPr>
+          <w:rFonts w:ascii="Courier New" w:hAnsi="Courier New" w:cs="Courier New"/>
+        </w:rPr>
+      </w:pPr>
+    </w:p>
+    <w:p>
+      <w:pPr>
+        <w:pStyle w:val="PlainText"/>
+        <w:rPr>
+          <w:rFonts w:ascii="Courier New" w:hAnsi="Courier New" w:cs="Courier New"/>
+        </w:rPr>
+      </w:pPr>
+    </w:p>
+    <w:p>
+      <w:pPr>
+        <w:pStyle w:val="PlainText"/>
+        <w:rPr>
+          <w:rFonts w:ascii="Courier New" w:hAnsi="Courier New" w:cs="Courier New"/>
+        </w:rPr>
+      </w:pPr>
+    </w:p>
+    <w:p>
+      <w:pPr>
+        <w:pStyle w:val="PlainText"/>
+        <w:rPr>
+          <w:rFonts w:ascii="Courier New" w:hAnsi="Courier New" w:cs="Courier New"/>
+        </w:rPr>
+      </w:pPr>
+      <w:r>
+        <w:rPr>
+          <w:rFonts w:ascii="Courier New" w:hAnsi="Courier New" w:cs="Courier New"/>
+        </w:rPr>
+        <w:t>### Benchmark Model</w:t>
+      </w:r>
+    </w:p>
+    <w:p>
+      <w:pPr>
+        <w:pStyle w:val="PlainText"/>
+        <w:rPr>
+          <w:rFonts w:ascii="Courier New" w:hAnsi="Courier New" w:cs="Courier New"/>
+        </w:rPr>
+      </w:pPr>
+      <w:proofErr w:type="gramStart"/>
+      <w:r>
+        <w:rPr>
+          <w:rFonts w:ascii="Courier New" w:hAnsi="Courier New" w:cs="Courier New"/>
+        </w:rPr>
+        <w:t>_(</w:t>
+      </w:r>
+      <w:proofErr w:type="gramEnd"/>
+      <w:r>
+        <w:rPr>
+          <w:rFonts w:ascii="Courier New" w:hAnsi="Courier New" w:cs="Courier New"/>
+        </w:rPr>
+        <w:t>approximately 1-2 paragraphs)_</w:t>
+      </w:r>
+    </w:p>
+    <w:p>
+      <w:pPr>
+        <w:pStyle w:val="PlainText"/>
+        <w:rPr>
+          <w:rFonts w:ascii="Courier New" w:hAnsi="Courier New" w:cs="Courier New"/>
+        </w:rPr>
+      </w:pPr>
+    </w:p>
+    <w:p>
+      <w:pPr>
+        <w:pStyle w:val="PlainText"/>
+        <w:rPr>
+          <w:rFonts w:ascii="Courier New" w:hAnsi="Courier New" w:cs="Courier New"/>
+        </w:rPr>
+      </w:pPr>
+      <w:r>
+        <w:rPr>
+          <w:rFonts w:ascii="Courier New" w:hAnsi="Courier New" w:cs="Courier New"/>
+        </w:rPr>
+        <w:t>In this section, provide the details for a benchmark model or result that relates to the domain, problem statement, and intended solution. Ideally, the benchmark model or result contextualizes existing methods or known information in the domain and problem given, which could then be objectively compared to the solution. Describe how the benchmark model or result is measurable (can be measured by some metric and clearly observed) with thorough detail.</w:t>
+      </w:r>
+    </w:p>
+    <w:p>
+      <w:pPr>
+        <w:pStyle w:val="PlainText"/>
+        <w:rPr>
+          <w:rFonts w:ascii="Courier New" w:hAnsi="Courier New" w:cs="Courier New"/>
+        </w:rPr>
+      </w:pPr>
+    </w:p>
+    <w:p>
+      <w:pPr>
+        <w:pStyle w:val="PlainText"/>
+        <w:rPr>
+          <w:rFonts w:ascii="Courier New" w:hAnsi="Courier New" w:cs="Courier New"/>
+        </w:rPr>
+      </w:pPr>
+      <w:r>
+        <w:rPr>
+          <w:rFonts w:ascii="Courier New" w:hAnsi="Courier New" w:cs="Courier New"/>
+        </w:rPr>
+        <w:t>### Evaluation Metrics</w:t>
+      </w:r>
+    </w:p>
+    <w:p>
+      <w:pPr>
+        <w:pStyle w:val="PlainText"/>
+        <w:rPr>
+          <w:rFonts w:ascii="Courier New" w:hAnsi="Courier New" w:cs="Courier New"/>
+        </w:rPr>
+      </w:pPr>
+      <w:proofErr w:type="gramStart"/>
+      <w:r>
+        <w:rPr>
+          <w:rFonts w:ascii="Courier New" w:hAnsi="Courier New" w:cs="Courier New"/>
+        </w:rPr>
+        <w:t>_(</w:t>
+      </w:r>
+      <w:proofErr w:type="gramEnd"/>
+      <w:r>
+        <w:rPr>
+          <w:rFonts w:ascii="Courier New" w:hAnsi="Courier New" w:cs="Courier New"/>
+        </w:rPr>
+        <w:t>approx. 1-2 paragraphs)_</w:t>
+      </w:r>
+    </w:p>
+    <w:p>
+      <w:pPr>
+        <w:pStyle w:val="PlainText"/>
+        <w:rPr>
+          <w:rFonts w:ascii="Courier New" w:hAnsi="Courier New" w:cs="Courier New"/>
+        </w:rPr>
+      </w:pPr>
+    </w:p>
+    <w:p>
+      <w:pPr>
+        <w:pStyle w:val="PlainText"/>
+        <w:rPr>
+          <w:rFonts w:ascii="Courier New" w:hAnsi="Courier New" w:cs="Courier New"/>
+        </w:rPr>
+      </w:pPr>
+      <w:r>
+        <w:rPr>
+          <w:rFonts w:ascii="Courier New" w:hAnsi="Courier New" w:cs="Courier New"/>
+        </w:rPr>
+        <w:t>In this section, propose at least one evaluation metric that can be used to quantify the performance of both the benchmark model and the solution model. The evaluation metric(s) you propose should be appropriate given the context of the data, the problem statement, and the intended solution. Describe how the evaluation metric(s) are derived and provide an example of their mathematical representations (if applicable). Complex evaluation metrics should be clearly defined and quantifiable (can be expressed in mathematical or logical terms).</w:t>
+      </w:r>
+    </w:p>
+    <w:p>
+      <w:pPr>
+        <w:pStyle w:val="PlainText"/>
+        <w:rPr>
+          <w:rFonts w:ascii="Courier New" w:hAnsi="Courier New" w:cs="Courier New"/>
+        </w:rPr>
+      </w:pPr>
+    </w:p>
+    <w:p>
+      <w:pPr>
+        <w:pStyle w:val="PlainText"/>
+        <w:rPr>
+          <w:rFonts w:ascii="Courier New" w:hAnsi="Courier New" w:cs="Courier New"/>
+        </w:rPr>
+      </w:pPr>
+      <w:r>
+        <w:rPr>
+          <w:rFonts w:ascii="Courier New" w:hAnsi="Courier New" w:cs="Courier New"/>
+        </w:rPr>
+        <w:lastRenderedPageBreak/>
+        <w:t>### Project Design</w:t>
+      </w:r>
+    </w:p>
+    <w:p>
+      <w:pPr>
+        <w:pStyle w:val="PlainText"/>
+        <w:rPr>
+          <w:rFonts w:ascii="Courier New" w:hAnsi="Courier New" w:cs="Courier New"/>
+        </w:rPr>
+      </w:pPr>
+      <w:proofErr w:type="gramStart"/>
+      <w:r>
+        <w:rPr>
+          <w:rFonts w:ascii="Courier New" w:hAnsi="Courier New" w:cs="Courier New"/>
+        </w:rPr>
+        <w:t>_(</w:t>
+      </w:r>
+      <w:proofErr w:type="gramEnd"/>
+      <w:r>
+        <w:rPr>
+          <w:rFonts w:ascii="Courier New" w:hAnsi="Courier New" w:cs="Courier New"/>
+        </w:rPr>
+        <w:t>approx. 1 page)_</w:t>
+      </w:r>
+    </w:p>
+    <w:p>
+      <w:pPr>
+        <w:pStyle w:val="PlainText"/>
+        <w:rPr>
+          <w:rFonts w:ascii="Courier New" w:hAnsi="Courier New" w:cs="Courier New"/>
+        </w:rPr>
+      </w:pPr>
     </w:p>
     <w:p>
       <w:pPr>
@@ -559,81 +1267,101 @@
       </w:pPr>
       <w:bookmarkStart w:id="0" w:name="_GoBack"/>
       <w:bookmarkEnd w:id="0"/>
-    </w:p>
-    <w:p>
-      <w:pPr>
-        <w:pStyle w:val="PlainText"/>
-        <w:rPr>
-          <w:rFonts w:ascii="Courier New" w:hAnsi="Courier New" w:cs="Courier New"/>
-        </w:rPr>
-      </w:pPr>
-    </w:p>
-    <w:p>
-      <w:pPr>
-        <w:pStyle w:val="PlainText"/>
-        <w:rPr>
-          <w:rFonts w:ascii="Courier New" w:hAnsi="Courier New" w:cs="Courier New"/>
-        </w:rPr>
-      </w:pPr>
-      <w:r>
-        <w:rPr>
-          <w:rFonts w:ascii="Courier New" w:hAnsi="Courier New" w:cs="Courier New"/>
-        </w:rPr>
-        <w:t>The problem that we are going to solve in this project is connected with</w:t>
-      </w:r>
-      <w:r>
-        <w:rPr>
-          <w:rFonts w:ascii="Courier New" w:hAnsi="Courier New" w:cs="Courier New"/>
-        </w:rPr>
-        <w:t xml:space="preserve"> finding</w:t>
-      </w:r>
-      <w:r>
-        <w:rPr>
-          <w:rFonts w:ascii="Courier New" w:hAnsi="Courier New" w:cs="Courier New"/>
-        </w:rPr>
-        <w:t xml:space="preserve"> toxic comment</w:t>
-      </w:r>
-      <w:r>
-        <w:rPr>
-          <w:rFonts w:ascii="Courier New" w:hAnsi="Courier New" w:cs="Courier New"/>
-        </w:rPr>
-        <w:t>s in online discussions. One of approaches</w:t>
-      </w:r>
-      <w:r>
-        <w:rPr>
-          <w:rFonts w:ascii="Courier New" w:hAnsi="Courier New" w:cs="Courier New"/>
-        </w:rPr>
-        <w:t xml:space="preserve"> to solve this problem</w:t>
-      </w:r>
-      <w:r>
-        <w:rPr>
-          <w:rFonts w:ascii="Courier New" w:hAnsi="Courier New" w:cs="Courier New"/>
-        </w:rPr>
-        <w:t xml:space="preserve"> involve</w:t>
-      </w:r>
-      <w:r>
-        <w:rPr>
-          <w:rFonts w:ascii="Courier New" w:hAnsi="Courier New" w:cs="Courier New"/>
-        </w:rPr>
-        <w:t>s</w:t>
-      </w:r>
-      <w:r>
-        <w:rPr>
-          <w:rFonts w:ascii="Courier New" w:hAnsi="Courier New" w:cs="Courier New"/>
-        </w:rPr>
-        <w:t xml:space="preserve"> people facilitating discussions, but this </w:t>
-      </w:r>
-      <w:r>
-        <w:rPr>
-          <w:rFonts w:ascii="Courier New" w:hAnsi="Courier New" w:cs="Courier New"/>
-        </w:rPr>
-        <w:t>is time consuming and requires a large workforce, that’s why we need machine learning methods to do it. The model I’m going to build will detect toxic comments and assign</w:t>
-      </w:r>
-      <w:r>
-        <w:rPr>
-          <w:rFonts w:ascii="Courier New" w:hAnsi="Courier New" w:cs="Courier New"/>
-        </w:rPr>
-        <w:t xml:space="preserve"> to it a</w:t>
+      <w:r>
+        <w:rPr>
+          <w:rFonts w:ascii="Courier New" w:hAnsi="Courier New" w:cs="Courier New"/>
+        </w:rPr>
+        <w:t xml:space="preserve">  </w:t>
+      </w:r>
+    </w:p>
+    <w:p>
+      <w:pPr>
+        <w:pStyle w:val="PlainText"/>
+        <w:rPr>
+          <w:rFonts w:ascii="Courier New" w:hAnsi="Courier New" w:cs="Courier New"/>
+        </w:rPr>
+      </w:pPr>
+      <w:r>
+        <w:rPr>
+          <w:rFonts w:ascii="Courier New" w:hAnsi="Courier New" w:cs="Courier New"/>
+        </w:rPr>
+        <w:t>For this project I’ll create an algorithm that will take text data(comments) as input and return probability for each toxicity level for that text (I might also add normal feature</w:t>
+      </w:r>
+      <w:r>
+        <w:rPr>
+          <w:rFonts w:ascii="Courier New" w:hAnsi="Courier New" w:cs="Courier New"/>
+        </w:rPr>
+        <w:t xml:space="preserve"> where all toxicity features are 0</w:t>
+      </w:r>
+      <w:r>
+        <w:rPr>
+          <w:rFonts w:ascii="Courier New" w:hAnsi="Courier New" w:cs="Courier New"/>
+        </w:rPr>
+        <w:t>). I’m thinking to use CNN (convolutional neural networks). For that I’m going to use keras library.</w:t>
+      </w:r>
+    </w:p>
+    <w:p>
+      <w:pPr>
+        <w:pStyle w:val="PlainText"/>
+        <w:rPr>
+          <w:rFonts w:ascii="Courier New" w:hAnsi="Courier New" w:cs="Courier New"/>
+        </w:rPr>
+      </w:pPr>
+      <w:r>
+        <w:rPr>
+          <w:rFonts w:ascii="Courier New" w:hAnsi="Courier New" w:cs="Courier New"/>
+        </w:rPr>
+        <w:t xml:space="preserve">Before starting with the algorithm I’ll do data cleaning by getting read of id column and rows that don’t contain comment if such exist. After that split data into training and testing sets by using test_train_split from sklearn library using types of toxicity as labels. </w:t>
+      </w:r>
+    </w:p>
+    <w:p>
+      <w:pPr>
+        <w:pStyle w:val="PlainText"/>
+        <w:rPr>
+          <w:rFonts w:ascii="Courier New" w:hAnsi="Courier New" w:cs="Courier New"/>
+        </w:rPr>
+      </w:pPr>
+      <w:r>
+        <w:rPr>
+          <w:rFonts w:ascii="Courier New" w:hAnsi="Courier New" w:cs="Courier New"/>
+        </w:rPr>
+        <w:t xml:space="preserve">Then I’ll be using </w:t>
+      </w:r>
+      <w:r>
+        <w:rPr>
+          <w:rFonts w:ascii="Courier New" w:hAnsi="Courier New" w:cs="Courier New"/>
+        </w:rPr>
+        <w:t>Tokenizer</w:t>
+      </w:r>
+      <w:r>
+        <w:rPr>
+          <w:rFonts w:ascii="Courier New" w:hAnsi="Courier New" w:cs="Courier New"/>
+        </w:rPr>
+        <w:t xml:space="preserve"> helper function</w:t>
+      </w:r>
+      <w:r>
+        <w:rPr>
+          <w:rFonts w:ascii="Courier New" w:hAnsi="Courier New" w:cs="Courier New"/>
+        </w:rPr>
+        <w:t xml:space="preserve"> from </w:t>
+      </w:r>
+      <w:r>
+        <w:rPr>
+          <w:rFonts w:ascii="Courier New" w:hAnsi="Courier New" w:cs="Courier New"/>
+        </w:rPr>
+        <w:t>keras.preprocessing</w:t>
+      </w:r>
+      <w:r>
+        <w:rPr>
+          <w:rFonts w:ascii="Courier New" w:hAnsi="Courier New" w:cs="Courier New"/>
+        </w:rPr>
+        <w:t xml:space="preserve"> to create an index of the tokenized unique characters (number of unique words will vary 1000-20000). T</w:t>
+      </w:r>
+      <w:r>
+        <w:rPr>
+          <w:rFonts w:ascii="Courier New" w:hAnsi="Courier New" w:cs="Courier New"/>
+        </w:rPr>
+        <w:t>o turn row text data (comments)</w:t>
       </w:r>
       <w:r>
         <w:rPr>
@@ -645,314 +1373,262 @@
         <w:rPr>
           <w:rFonts w:ascii="Courier New" w:hAnsi="Courier New" w:cs="Courier New"/>
         </w:rPr>
-        <w:t xml:space="preserve">type of toxicity like threat, obscenity, insults, and identity-based hate. </w:t>
-      </w:r>
-    </w:p>
-    <w:p>
-      <w:pPr>
-        <w:pStyle w:val="PlainText"/>
-        <w:rPr>
-          <w:rFonts w:ascii="Courier New" w:hAnsi="Courier New" w:cs="Courier New"/>
-        </w:rPr>
-      </w:pPr>
-    </w:p>
-    <w:p>
-      <w:pPr>
-        <w:pStyle w:val="PlainText"/>
-        <w:rPr>
-          <w:rFonts w:ascii="Courier New" w:hAnsi="Courier New" w:cs="Courier New"/>
-        </w:rPr>
-      </w:pPr>
-    </w:p>
-    <w:p>
-      <w:pPr>
-        <w:pStyle w:val="PlainText"/>
-        <w:rPr>
-          <w:rFonts w:ascii="Courier New" w:hAnsi="Courier New" w:cs="Courier New"/>
-        </w:rPr>
-      </w:pPr>
-      <w:r>
-        <w:rPr>
-          <w:rFonts w:ascii="Courier New" w:hAnsi="Courier New" w:cs="Courier New"/>
-        </w:rPr>
-        <w:t>### Datasets and Inputs</w:t>
-      </w:r>
-    </w:p>
-    <w:p>
-      <w:pPr>
-        <w:pStyle w:val="PlainText"/>
-        <w:rPr>
-          <w:rFonts w:ascii="Courier New" w:hAnsi="Courier New" w:cs="Courier New"/>
-        </w:rPr>
-      </w:pPr>
-      <w:r>
-        <w:rPr>
-          <w:rFonts w:ascii="Courier New" w:hAnsi="Courier New" w:cs="Courier New"/>
-        </w:rPr>
-        <w:t>_(approx. 2-3 paragraphs)_</w:t>
-      </w:r>
-    </w:p>
-    <w:p>
-      <w:pPr>
-        <w:pStyle w:val="PlainText"/>
-        <w:rPr>
-          <w:rFonts w:ascii="Courier New" w:hAnsi="Courier New" w:cs="Courier New"/>
-        </w:rPr>
-      </w:pPr>
-    </w:p>
-    <w:p>
-      <w:pPr>
-        <w:pStyle w:val="PlainText"/>
-        <w:rPr>
-          <w:rFonts w:ascii="Courier New" w:hAnsi="Courier New" w:cs="Courier New"/>
-        </w:rPr>
-      </w:pPr>
-      <w:r>
-        <w:rPr>
-          <w:rFonts w:ascii="Courier New" w:hAnsi="Courier New" w:cs="Courier New"/>
-        </w:rPr>
-        <w:lastRenderedPageBreak/>
-        <w:t>In this section, the dataset(s) and/or input(s) being considered for the project should be thoroughly described, such as how they relate to the problem and why they should be used. Information such as how the dataset or input is (was) obtained, and the characteristics of the dataset or input, should be included with relevant references and citations as necessary It should be clear how the dataset(s) or input(s) will be used in the project and whether their use is appropriate given the context of the problem.</w:t>
-      </w:r>
-    </w:p>
-    <w:p>
-      <w:pPr>
-        <w:pStyle w:val="PlainText"/>
-        <w:rPr>
-          <w:rFonts w:ascii="Courier New" w:hAnsi="Courier New" w:cs="Courier New"/>
-        </w:rPr>
-      </w:pPr>
-    </w:p>
-    <w:p>
-      <w:pPr>
-        <w:pStyle w:val="PlainText"/>
-        <w:rPr>
-          <w:rFonts w:ascii="Courier New" w:hAnsi="Courier New" w:cs="Courier New"/>
-        </w:rPr>
-      </w:pPr>
-      <w:r>
-        <w:rPr>
-          <w:rFonts w:ascii="Courier New" w:hAnsi="Courier New" w:cs="Courier New"/>
-        </w:rPr>
-        <w:t>### Solution Statement</w:t>
-      </w:r>
-    </w:p>
-    <w:p>
-      <w:pPr>
-        <w:pStyle w:val="PlainText"/>
-        <w:rPr>
-          <w:rFonts w:ascii="Courier New" w:hAnsi="Courier New" w:cs="Courier New"/>
-        </w:rPr>
-      </w:pPr>
-      <w:r>
-        <w:rPr>
-          <w:rFonts w:ascii="Courier New" w:hAnsi="Courier New" w:cs="Courier New"/>
-        </w:rPr>
-        <w:t>_(approx. 1 paragraph)_</w:t>
-      </w:r>
-    </w:p>
-    <w:p>
-      <w:pPr>
-        <w:pStyle w:val="PlainText"/>
-        <w:rPr>
-          <w:rFonts w:ascii="Courier New" w:hAnsi="Courier New" w:cs="Courier New"/>
-        </w:rPr>
-      </w:pPr>
-    </w:p>
-    <w:p>
-      <w:pPr>
-        <w:pStyle w:val="PlainText"/>
-        <w:rPr>
-          <w:rFonts w:ascii="Courier New" w:hAnsi="Courier New" w:cs="Courier New"/>
-        </w:rPr>
-      </w:pPr>
-      <w:r>
-        <w:rPr>
-          <w:rFonts w:ascii="Courier New" w:hAnsi="Courier New" w:cs="Courier New"/>
-        </w:rPr>
-        <w:t>In this section, clearly describe a solution to the problem. The solution should be applicable to the project domain and appropriate for the dataset(s) or input(s) given. Additionally, describe the solution thoroughly such that it is clear that the solution is quantifiable (the solution can be expressed in mathematical or logical terms) , measurable (the solution can be measured by some metric and clearly observed), and replicable (the solution can be reproduced and occurs more than once).</w:t>
-      </w:r>
-    </w:p>
-    <w:p>
-      <w:pPr>
-        <w:pStyle w:val="PlainText"/>
-        <w:rPr>
-          <w:rFonts w:ascii="Courier New" w:hAnsi="Courier New" w:cs="Courier New"/>
-        </w:rPr>
-      </w:pPr>
-    </w:p>
-    <w:p>
-      <w:pPr>
-        <w:pStyle w:val="PlainText"/>
-        <w:rPr>
-          <w:rFonts w:ascii="Courier New" w:hAnsi="Courier New" w:cs="Courier New"/>
-        </w:rPr>
-      </w:pPr>
-      <w:r>
-        <w:rPr>
-          <w:rFonts w:ascii="Courier New" w:hAnsi="Courier New" w:cs="Courier New"/>
-        </w:rPr>
-        <w:t>### Benchmark Model</w:t>
-      </w:r>
-    </w:p>
-    <w:p>
-      <w:pPr>
-        <w:pStyle w:val="PlainText"/>
-        <w:rPr>
-          <w:rFonts w:ascii="Courier New" w:hAnsi="Courier New" w:cs="Courier New"/>
-        </w:rPr>
-      </w:pPr>
-      <w:r>
-        <w:rPr>
-          <w:rFonts w:ascii="Courier New" w:hAnsi="Courier New" w:cs="Courier New"/>
-        </w:rPr>
-        <w:t>_(approximately 1-2 paragraphs)_</w:t>
-      </w:r>
-    </w:p>
-    <w:p>
-      <w:pPr>
-        <w:pStyle w:val="PlainText"/>
-        <w:rPr>
-          <w:rFonts w:ascii="Courier New" w:hAnsi="Courier New" w:cs="Courier New"/>
-        </w:rPr>
-      </w:pPr>
-    </w:p>
-    <w:p>
-      <w:pPr>
-        <w:pStyle w:val="PlainText"/>
-        <w:rPr>
-          <w:rFonts w:ascii="Courier New" w:hAnsi="Courier New" w:cs="Courier New"/>
-        </w:rPr>
-      </w:pPr>
-      <w:r>
-        <w:rPr>
-          <w:rFonts w:ascii="Courier New" w:hAnsi="Courier New" w:cs="Courier New"/>
-        </w:rPr>
-        <w:t>In this section, provide the details for a benchmark model or result that relates to the domain, problem statement, and intended solution. Ideally, the benchmark model or result contextualizes existing methods or known information in the domain and problem given, which could then be objectively compared to the solution. Describe how the benchmark model or result is measurable (can be measured by some metric and clearly observed) with thorough detail.</w:t>
-      </w:r>
-    </w:p>
-    <w:p>
-      <w:pPr>
-        <w:pStyle w:val="PlainText"/>
-        <w:rPr>
-          <w:rFonts w:ascii="Courier New" w:hAnsi="Courier New" w:cs="Courier New"/>
-        </w:rPr>
-      </w:pPr>
-    </w:p>
-    <w:p>
-      <w:pPr>
-        <w:pStyle w:val="PlainText"/>
-        <w:rPr>
-          <w:rFonts w:ascii="Courier New" w:hAnsi="Courier New" w:cs="Courier New"/>
-        </w:rPr>
-      </w:pPr>
-      <w:r>
-        <w:rPr>
-          <w:rFonts w:ascii="Courier New" w:hAnsi="Courier New" w:cs="Courier New"/>
-        </w:rPr>
-        <w:t>### Evaluation Metrics</w:t>
-      </w:r>
-    </w:p>
-    <w:p>
-      <w:pPr>
-        <w:pStyle w:val="PlainText"/>
-        <w:rPr>
-          <w:rFonts w:ascii="Courier New" w:hAnsi="Courier New" w:cs="Courier New"/>
-        </w:rPr>
-      </w:pPr>
-      <w:r>
-        <w:rPr>
-          <w:rFonts w:ascii="Courier New" w:hAnsi="Courier New" w:cs="Courier New"/>
-        </w:rPr>
-        <w:t>_(approx. 1-2 paragraphs)_</w:t>
-      </w:r>
-    </w:p>
-    <w:p>
-      <w:pPr>
-        <w:pStyle w:val="PlainText"/>
-        <w:rPr>
-          <w:rFonts w:ascii="Courier New" w:hAnsi="Courier New" w:cs="Courier New"/>
-        </w:rPr>
-      </w:pPr>
-    </w:p>
-    <w:p>
-      <w:pPr>
-        <w:pStyle w:val="PlainText"/>
-        <w:rPr>
-          <w:rFonts w:ascii="Courier New" w:hAnsi="Courier New" w:cs="Courier New"/>
-        </w:rPr>
-      </w:pPr>
-      <w:r>
-        <w:rPr>
-          <w:rFonts w:ascii="Courier New" w:hAnsi="Courier New" w:cs="Courier New"/>
-        </w:rPr>
-        <w:t>In this section, propose at least one evaluation metric that can be used to quantify the performance of both the benchmark model and the solution model. The evaluation metric(s) you propose should be appropriate given the context of the data, the problem statement, and the intended solution. Describe how the evaluation metric(s) are derived and provide an example of their mathematical representations (if applicable). Complex evaluation metrics should be clearly defined and quantifiable (can be expressed in mathematical or logical terms).</w:t>
-      </w:r>
-    </w:p>
-    <w:p>
-      <w:pPr>
-        <w:pStyle w:val="PlainText"/>
-        <w:rPr>
-          <w:rFonts w:ascii="Courier New" w:hAnsi="Courier New" w:cs="Courier New"/>
-        </w:rPr>
-      </w:pPr>
-    </w:p>
-    <w:p>
-      <w:pPr>
-        <w:pStyle w:val="PlainText"/>
-        <w:rPr>
-          <w:rFonts w:ascii="Courier New" w:hAnsi="Courier New" w:cs="Courier New"/>
-        </w:rPr>
-      </w:pPr>
-      <w:r>
-        <w:rPr>
-          <w:rFonts w:ascii="Courier New" w:hAnsi="Courier New" w:cs="Courier New"/>
-        </w:rPr>
-        <w:t>### Project Design</w:t>
-      </w:r>
-    </w:p>
-    <w:p>
-      <w:pPr>
-        <w:pStyle w:val="PlainText"/>
-        <w:rPr>
-          <w:rFonts w:ascii="Courier New" w:hAnsi="Courier New" w:cs="Courier New"/>
-        </w:rPr>
-      </w:pPr>
-      <w:r>
-        <w:rPr>
-          <w:rFonts w:ascii="Courier New" w:hAnsi="Courier New" w:cs="Courier New"/>
-        </w:rPr>
-        <w:t>_(approx. 1 page)_</w:t>
-      </w:r>
-    </w:p>
-    <w:p>
-      <w:pPr>
-        <w:pStyle w:val="PlainText"/>
-        <w:rPr>
-          <w:rFonts w:ascii="Courier New" w:hAnsi="Courier New" w:cs="Courier New"/>
-        </w:rPr>
-      </w:pPr>
-    </w:p>
-    <w:p>
-      <w:pPr>
-        <w:pStyle w:val="PlainText"/>
-        <w:rPr>
-          <w:rFonts w:ascii="Courier New" w:hAnsi="Courier New" w:cs="Courier New"/>
-        </w:rPr>
-      </w:pPr>
-      <w:r>
-        <w:rPr>
-          <w:rFonts w:ascii="Courier New" w:hAnsi="Courier New" w:cs="Courier New"/>
-        </w:rPr>
-        <w:t xml:space="preserve">In this final section, summarize a theoretical workflow for approaching a solution given the problem. Provide thorough discussion for what strategies you may consider employing, what analysis of the data might be required before being used, or which algorithms will be considered for your implementation. The workflow and discussion that you provide should align with the qualities of the previous sections. Additionally, you are encouraged to include small visualizations, pseudocode, or diagrams to aid in describing the project design, but it is not required. The </w:t>
-      </w:r>
-      <w:r>
-        <w:rPr>
-          <w:rFonts w:ascii="Courier New" w:hAnsi="Courier New" w:cs="Courier New"/>
-        </w:rPr>
-        <w:lastRenderedPageBreak/>
-        <w:t>discussion should clearly outline your intended workflow of the capstone project.</w:t>
-      </w:r>
+        <w:t xml:space="preserve">into </w:t>
+      </w:r>
+      <w:r>
+        <w:rPr>
+          <w:rFonts w:ascii="Courier New" w:hAnsi="Courier New" w:cs="Courier New"/>
+        </w:rPr>
+        <w:t>vectors where each entry shows how many time a word accurse in the comment</w:t>
+      </w:r>
+      <w:r>
+        <w:rPr>
+          <w:rFonts w:ascii="Courier New" w:hAnsi="Courier New" w:cs="Courier New"/>
+        </w:rPr>
+        <w:t xml:space="preserve"> (</w:t>
+      </w:r>
+      <w:r>
+        <w:rPr>
+          <w:rFonts w:ascii="Courier New" w:hAnsi="Courier New" w:cs="Courier New"/>
+        </w:rPr>
+        <w:t xml:space="preserve">here </w:t>
+      </w:r>
+      <w:r>
+        <w:rPr>
+          <w:rFonts w:ascii="Courier New" w:hAnsi="Courier New" w:cs="Courier New"/>
+        </w:rPr>
+        <w:t xml:space="preserve">the </w:t>
+      </w:r>
+      <w:r>
+        <w:rPr>
+          <w:rFonts w:ascii="Courier New" w:hAnsi="Courier New" w:cs="Courier New"/>
+        </w:rPr>
+        <w:t>order</w:t>
+      </w:r>
+      <w:r>
+        <w:rPr>
+          <w:rFonts w:ascii="Courier New" w:hAnsi="Courier New" w:cs="Courier New"/>
+        </w:rPr>
+        <w:t xml:space="preserve"> of words is set</w:t>
+      </w:r>
+      <w:r>
+        <w:rPr>
+          <w:rFonts w:ascii="Courier New" w:hAnsi="Courier New" w:cs="Courier New"/>
+        </w:rPr>
+        <w:t xml:space="preserve"> </w:t>
+      </w:r>
+      <w:r>
+        <w:rPr>
+          <w:rFonts w:ascii="Courier New" w:hAnsi="Courier New" w:cs="Courier New"/>
+        </w:rPr>
+        <w:t xml:space="preserve">and we can chose max number of word to be considered I’ll use text_to_sequence </w:t>
+      </w:r>
+      <w:r>
+        <w:rPr>
+          <w:rFonts w:ascii="Courier New" w:hAnsi="Courier New" w:cs="Courier New"/>
+        </w:rPr>
+        <w:t xml:space="preserve">function from </w:t>
+      </w:r>
+      <w:r>
+        <w:rPr>
+          <w:rFonts w:ascii="Courier New" w:hAnsi="Courier New" w:cs="Courier New"/>
+        </w:rPr>
+        <w:t>keras.preprocessing</w:t>
+      </w:r>
+      <w:r>
+        <w:rPr>
+          <w:rFonts w:ascii="Courier New" w:hAnsi="Courier New" w:cs="Courier New"/>
+        </w:rPr>
+        <w:t>.</w:t>
+      </w:r>
+    </w:p>
+    <w:p>
+      <w:pPr>
+        <w:pStyle w:val="PlainText"/>
+        <w:rPr>
+          <w:rFonts w:ascii="Courier New" w:hAnsi="Courier New" w:cs="Courier New"/>
+        </w:rPr>
+      </w:pPr>
+      <w:r>
+        <w:rPr>
+          <w:rFonts w:ascii="Courier New" w:hAnsi="Courier New" w:cs="Courier New"/>
+        </w:rPr>
+        <w:t>After data pr</w:t>
+      </w:r>
+      <w:r>
+        <w:rPr>
+          <w:rFonts w:ascii="Courier New" w:hAnsi="Courier New" w:cs="Courier New"/>
+        </w:rPr>
+        <w:t>epr</w:t>
+      </w:r>
+      <w:r>
+        <w:rPr>
+          <w:rFonts w:ascii="Courier New" w:hAnsi="Courier New" w:cs="Courier New"/>
+        </w:rPr>
+        <w:t>ocessing I’ll build architecture using keras.layers</w:t>
+      </w:r>
+      <w:r>
+        <w:rPr>
+          <w:rFonts w:ascii="Courier New" w:hAnsi="Courier New" w:cs="Courier New"/>
+        </w:rPr>
+        <w:t xml:space="preserve"> then </w:t>
+      </w:r>
+      <w:r>
+        <w:rPr>
+          <w:rFonts w:ascii="Courier New" w:hAnsi="Courier New" w:cs="Courier New"/>
+        </w:rPr>
+        <w:t xml:space="preserve">compile and train </w:t>
+      </w:r>
+      <w:r>
+        <w:rPr>
+          <w:rFonts w:ascii="Courier New" w:hAnsi="Courier New" w:cs="Courier New"/>
+        </w:rPr>
+        <w:t>the model. I’ll be using</w:t>
+      </w:r>
+      <w:r>
+        <w:rPr>
+          <w:rFonts w:ascii="Courier New" w:hAnsi="Courier New" w:cs="Courier New"/>
+        </w:rPr>
+        <w:t xml:space="preserve"> different architectures</w:t>
+      </w:r>
+      <w:r>
+        <w:rPr>
+          <w:rFonts w:ascii="Courier New" w:hAnsi="Courier New" w:cs="Courier New"/>
+        </w:rPr>
+        <w:t xml:space="preserve"> but the layers I’</w:t>
+      </w:r>
+      <w:r>
+        <w:rPr>
+          <w:rFonts w:ascii="Courier New" w:hAnsi="Courier New" w:cs="Courier New"/>
+        </w:rPr>
+        <w:t>m considering to use</w:t>
+      </w:r>
+      <w:r>
+        <w:rPr>
+          <w:rFonts w:ascii="Courier New" w:hAnsi="Courier New" w:cs="Courier New"/>
+        </w:rPr>
+        <w:t xml:space="preserve"> </w:t>
+      </w:r>
+      <w:r>
+        <w:rPr>
+          <w:rFonts w:ascii="Courier New" w:hAnsi="Courier New" w:cs="Courier New"/>
+        </w:rPr>
+        <w:t xml:space="preserve">are </w:t>
+      </w:r>
+      <w:r>
+        <w:rPr>
+          <w:rFonts w:ascii="Courier New" w:hAnsi="Courier New" w:cs="Courier New"/>
+        </w:rPr>
+        <w:t>Dense, Embedding Conv1D, MaxPooling</w:t>
+      </w:r>
+      <w:r>
+        <w:rPr>
+          <w:rFonts w:ascii="Courier New" w:hAnsi="Courier New" w:cs="Courier New"/>
+        </w:rPr>
+        <w:t xml:space="preserve">1D, GlobalPool1D, and Dropout. </w:t>
+      </w:r>
+    </w:p>
+    <w:p>
+      <w:pPr>
+        <w:pStyle w:val="PlainText"/>
+        <w:rPr>
+          <w:rFonts w:ascii="Courier New" w:hAnsi="Courier New" w:cs="Courier New"/>
+        </w:rPr>
+      </w:pPr>
+      <w:r>
+        <w:rPr>
+          <w:rFonts w:ascii="Courier New" w:hAnsi="Courier New" w:cs="Courier New"/>
+        </w:rPr>
+        <w:t>Then</w:t>
+      </w:r>
+      <w:r>
+        <w:rPr>
+          <w:rFonts w:ascii="Courier New" w:hAnsi="Courier New" w:cs="Courier New"/>
+        </w:rPr>
+        <w:t xml:space="preserve"> check how well </w:t>
+      </w:r>
+      <w:r>
+        <w:rPr>
+          <w:rFonts w:ascii="Courier New" w:hAnsi="Courier New" w:cs="Courier New"/>
+        </w:rPr>
+        <w:t>my algorithm is</w:t>
+      </w:r>
+      <w:r>
+        <w:rPr>
+          <w:rFonts w:ascii="Courier New" w:hAnsi="Courier New" w:cs="Courier New"/>
+        </w:rPr>
+        <w:t xml:space="preserve"> doing based on ROC AUC score.</w:t>
+      </w:r>
+    </w:p>
+    <w:p>
+      <w:pPr>
+        <w:pStyle w:val="PlainText"/>
+        <w:rPr>
+          <w:rFonts w:ascii="Courier New" w:hAnsi="Courier New" w:cs="Courier New"/>
+        </w:rPr>
+      </w:pPr>
+      <w:r>
+        <w:rPr>
+          <w:rFonts w:ascii="Courier New" w:hAnsi="Courier New" w:cs="Courier New"/>
+        </w:rPr>
+        <w:t>Keep tuning parameters for each step described here until I get the best result for the benchmark.</w:t>
+      </w:r>
+    </w:p>
+    <w:p>
+      <w:pPr>
+        <w:pStyle w:val="PlainText"/>
+        <w:rPr>
+          <w:rFonts w:ascii="Courier New" w:hAnsi="Courier New" w:cs="Courier New"/>
+        </w:rPr>
+      </w:pPr>
+    </w:p>
+    <w:p>
+      <w:pPr>
+        <w:pStyle w:val="PlainText"/>
+        <w:rPr>
+          <w:rFonts w:ascii="Courier New" w:hAnsi="Courier New" w:cs="Courier New"/>
+        </w:rPr>
+      </w:pPr>
+    </w:p>
+    <w:p>
+      <w:pPr>
+        <w:pStyle w:val="PlainText"/>
+        <w:rPr>
+          <w:rFonts w:ascii="Courier New" w:hAnsi="Courier New" w:cs="Courier New"/>
+        </w:rPr>
+      </w:pPr>
+    </w:p>
+    <w:p>
+      <w:pPr>
+        <w:pStyle w:val="PlainText"/>
+        <w:rPr>
+          <w:rFonts w:ascii="Courier New" w:hAnsi="Courier New" w:cs="Courier New"/>
+        </w:rPr>
+      </w:pPr>
+    </w:p>
+    <w:p>
+      <w:pPr>
+        <w:pStyle w:val="PlainText"/>
+        <w:rPr>
+          <w:rFonts w:ascii="Courier New" w:hAnsi="Courier New" w:cs="Courier New"/>
+        </w:rPr>
+      </w:pPr>
+    </w:p>
+    <w:p>
+      <w:pPr>
+        <w:pStyle w:val="PlainText"/>
+        <w:rPr>
+          <w:rFonts w:ascii="Courier New" w:hAnsi="Courier New" w:cs="Courier New"/>
+        </w:rPr>
+      </w:pPr>
+    </w:p>
+    <w:p>
+      <w:pPr>
+        <w:pStyle w:val="PlainText"/>
+        <w:rPr>
+          <w:rFonts w:ascii="Courier New" w:hAnsi="Courier New" w:cs="Courier New"/>
+        </w:rPr>
+      </w:pPr>
     </w:p>
     <w:p>
       <w:pPr>
@@ -995,7 +1671,21 @@
         <w:rPr>
           <w:rFonts w:ascii="Courier New" w:hAnsi="Courier New" w:cs="Courier New"/>
         </w:rPr>
-        <w:t>**Before submitting your proposal, ask yourself. . .**</w:t>
+        <w:t xml:space="preserve">**Before submitting your proposal, ask </w:t>
+      </w:r>
+      <w:proofErr w:type="gramStart"/>
+      <w:r>
+        <w:rPr>
+          <w:rFonts w:ascii="Courier New" w:hAnsi="Courier New" w:cs="Courier New"/>
+        </w:rPr>
+        <w:t>yourself.</w:t>
+      </w:r>
+      <w:proofErr w:type="gramEnd"/>
+      <w:r>
+        <w:rPr>
+          <w:rFonts w:ascii="Courier New" w:hAnsi="Courier New" w:cs="Courier New"/>
+        </w:rPr>
+        <w:t xml:space="preserve"> . .**</w:t>
       </w:r>
     </w:p>
     <w:p>
@@ -1085,6 +1775,127 @@
     </w:sectPr>
   </w:body>
 </w:document>
+</file>
+
+<file path=word/numbering.xml><?xml version="1.0" encoding="utf-8"?>
+<w:numbering xmlns:wpc="http://schemas.microsoft.com/office/word/2010/wordprocessingCanvas" xmlns:mc="http://schemas.openxmlformats.org/markup-compatibility/2006" xmlns:o="urn:schemas-microsoft-com:office:office" xmlns:r="http://schemas.openxmlformats.org/officeDocument/2006/relationships" xmlns:m="http://schemas.openxmlformats.org/officeDocument/2006/math" xmlns:v="urn:schemas-microsoft-com:vml" xmlns:wp14="http://schemas.microsoft.com/office/word/2010/wordprocessingDrawing" xmlns:wp="http://schemas.openxmlformats.org/drawingml/2006/wordprocessingDrawing" xmlns:w10="urn:schemas-microsoft-com:office:word" xmlns:w="http://schemas.openxmlformats.org/wordprocessingml/2006/main" xmlns:w14="http://schemas.microsoft.com/office/word/2010/wordml" xmlns:w15="http://schemas.microsoft.com/office/word/2012/wordml" xmlns:wpg="http://schemas.microsoft.com/office/word/2010/wordprocessingGroup" xmlns:wpi="http://schemas.microsoft.com/office/word/2010/wordprocessingInk" xmlns:wne="http://schemas.microsoft.com/office/word/2006/wordml" xmlns:wps="http://schemas.microsoft.com/office/word/2010/wordprocessingShape" mc:Ignorable="w14 w15 wp14">
+  <w:abstractNum w:abstractNumId="0">
+    <w:nsid w:val="10694128"/>
+    <w:multiLevelType w:val="hybridMultilevel"/>
+    <w:tmpl w:val="AF4EEF32"/>
+    <w:lvl w:ilvl="0" w:tplc="04090001">
+      <w:start w:val="1"/>
+      <w:numFmt w:val="bullet"/>
+      <w:lvlText w:val=""/>
+      <w:lvlJc w:val="left"/>
+      <w:pPr>
+        <w:ind w:left="840" w:hanging="360"/>
+      </w:pPr>
+      <w:rPr>
+        <w:rFonts w:ascii="Symbol" w:hAnsi="Symbol" w:hint="default"/>
+      </w:rPr>
+    </w:lvl>
+    <w:lvl w:ilvl="1" w:tplc="04090003" w:tentative="1">
+      <w:start w:val="1"/>
+      <w:numFmt w:val="bullet"/>
+      <w:lvlText w:val="o"/>
+      <w:lvlJc w:val="left"/>
+      <w:pPr>
+        <w:ind w:left="1560" w:hanging="360"/>
+      </w:pPr>
+      <w:rPr>
+        <w:rFonts w:ascii="Courier New" w:hAnsi="Courier New" w:cs="Courier New" w:hint="default"/>
+      </w:rPr>
+    </w:lvl>
+    <w:lvl w:ilvl="2" w:tplc="04090005" w:tentative="1">
+      <w:start w:val="1"/>
+      <w:numFmt w:val="bullet"/>
+      <w:lvlText w:val=""/>
+      <w:lvlJc w:val="left"/>
+      <w:pPr>
+        <w:ind w:left="2280" w:hanging="360"/>
+      </w:pPr>
+      <w:rPr>
+        <w:rFonts w:ascii="Wingdings" w:hAnsi="Wingdings" w:hint="default"/>
+      </w:rPr>
+    </w:lvl>
+    <w:lvl w:ilvl="3" w:tplc="04090001" w:tentative="1">
+      <w:start w:val="1"/>
+      <w:numFmt w:val="bullet"/>
+      <w:lvlText w:val=""/>
+      <w:lvlJc w:val="left"/>
+      <w:pPr>
+        <w:ind w:left="3000" w:hanging="360"/>
+      </w:pPr>
+      <w:rPr>
+        <w:rFonts w:ascii="Symbol" w:hAnsi="Symbol" w:hint="default"/>
+      </w:rPr>
+    </w:lvl>
+    <w:lvl w:ilvl="4" w:tplc="04090003" w:tentative="1">
+      <w:start w:val="1"/>
+      <w:numFmt w:val="bullet"/>
+      <w:lvlText w:val="o"/>
+      <w:lvlJc w:val="left"/>
+      <w:pPr>
+        <w:ind w:left="3720" w:hanging="360"/>
+      </w:pPr>
+      <w:rPr>
+        <w:rFonts w:ascii="Courier New" w:hAnsi="Courier New" w:cs="Courier New" w:hint="default"/>
+      </w:rPr>
+    </w:lvl>
+    <w:lvl w:ilvl="5" w:tplc="04090005" w:tentative="1">
+      <w:start w:val="1"/>
+      <w:numFmt w:val="bullet"/>
+      <w:lvlText w:val=""/>
+      <w:lvlJc w:val="left"/>
+      <w:pPr>
+        <w:ind w:left="4440" w:hanging="360"/>
+      </w:pPr>
+      <w:rPr>
+        <w:rFonts w:ascii="Wingdings" w:hAnsi="Wingdings" w:hint="default"/>
+      </w:rPr>
+    </w:lvl>
+    <w:lvl w:ilvl="6" w:tplc="04090001" w:tentative="1">
+      <w:start w:val="1"/>
+      <w:numFmt w:val="bullet"/>
+      <w:lvlText w:val=""/>
+      <w:lvlJc w:val="left"/>
+      <w:pPr>
+        <w:ind w:left="5160" w:hanging="360"/>
+      </w:pPr>
+      <w:rPr>
+        <w:rFonts w:ascii="Symbol" w:hAnsi="Symbol" w:hint="default"/>
+      </w:rPr>
+    </w:lvl>
+    <w:lvl w:ilvl="7" w:tplc="04090003" w:tentative="1">
+      <w:start w:val="1"/>
+      <w:numFmt w:val="bullet"/>
+      <w:lvlText w:val="o"/>
+      <w:lvlJc w:val="left"/>
+      <w:pPr>
+        <w:ind w:left="5880" w:hanging="360"/>
+      </w:pPr>
+      <w:rPr>
+        <w:rFonts w:ascii="Courier New" w:hAnsi="Courier New" w:cs="Courier New" w:hint="default"/>
+      </w:rPr>
+    </w:lvl>
+    <w:lvl w:ilvl="8" w:tplc="04090005" w:tentative="1">
+      <w:start w:val="1"/>
+      <w:numFmt w:val="bullet"/>
+      <w:lvlText w:val=""/>
+      <w:lvlJc w:val="left"/>
+      <w:pPr>
+        <w:ind w:left="6600" w:hanging="360"/>
+      </w:pPr>
+      <w:rPr>
+        <w:rFonts w:ascii="Wingdings" w:hAnsi="Wingdings" w:hint="default"/>
+      </w:rPr>
+    </w:lvl>
+  </w:abstractNum>
+  <w:num w:numId="1">
+    <w:abstractNumId w:val="0"/>
+  </w:num>
+</w:numbering>
 </file>
 
 <file path=word/styles.xml><?xml version="1.0" encoding="utf-8"?>
@@ -1547,6 +2358,18 @@
       <w:u w:val="single"/>
     </w:rPr>
   </w:style>
+  <w:style w:type="character" w:styleId="FollowedHyperlink">
+    <w:name w:val="FollowedHyperlink"/>
+    <w:basedOn w:val="DefaultParagraphFont"/>
+    <w:uiPriority w:val="99"/>
+    <w:semiHidden/>
+    <w:unhideWhenUsed/>
+    <w:rsid w:val="00E514D1"/>
+    <w:rPr>
+      <w:color w:val="954F72" w:themeColor="followedHyperlink"/>
+      <w:u w:val="single"/>
+    </w:rPr>
+  </w:style>
 </w:styles>
 </file>
 

</xml_diff>